<commit_message>
added tag to blank template
</commit_message>
<xml_diff>
--- a/letterOfRecGenerator/routes/uploads/input.docx
+++ b/letterOfRecGenerator/routes/uploads/input.docx
@@ -3,8 +3,14 @@
 <w:document xmlns:wpc="http://schemas.microsoft.com/office/word/2010/wordprocessingCanvas" xmlns:cx="http://schemas.microsoft.com/office/drawing/2014/chartex" xmlns:cx1="http://schemas.microsoft.com/office/drawing/2015/9/8/chartex" xmlns:cx2="http://schemas.microsoft.com/office/drawing/2015/10/21/chartex" xmlns:cx3="http://schemas.microsoft.com/office/drawing/2016/5/9/chartex" xmlns:cx4="http://schemas.microsoft.com/office/drawing/2016/5/10/chartex" xmlns:cx5="http://schemas.microsoft.com/office/drawing/2016/5/11/chartex" xmlns:cx6="http://schemas.microsoft.com/office/drawing/2016/5/12/chartex" xmlns:cx7="http://schemas.microsoft.com/office/drawing/2016/5/13/chartex" xmlns:cx8="http://schemas.microsoft.com/office/drawing/2016/5/14/chartex" xmlns:mc="http://schemas.openxmlformats.org/markup-compatibility/2006" xmlns:aink="http://schemas.microsoft.com/office/drawing/2016/ink" xmlns:am3d="http://schemas.microsoft.com/office/drawing/2017/model3d" xmlns:o="urn:schemas-microsoft-com:office:office" xmlns:r="http://schemas.openxmlformats.org/officeDocument/2006/relationships" xmlns:m="http://schemas.openxmlformats.org/officeDocument/2006/math" xmlns:v="urn:schemas-microsoft-com:vml" xmlns:wp14="http://schemas.microsoft.com/office/word/2010/wordprocessingDrawing" xmlns:wp="http://schemas.openxmlformats.org/drawingml/2006/wordprocessingDrawing" xmlns:w10="urn:schemas-microsoft-com:office:word" xmlns:w="http://schemas.openxmlformats.org/wordprocessingml/2006/main" xmlns:w14="http://schemas.microsoft.com/office/word/2010/wordml" xmlns:w15="http://schemas.microsoft.com/office/word/2012/wordml" xmlns:w16cid="http://schemas.microsoft.com/office/word/2016/wordml/cid" xmlns:w16se="http://schemas.microsoft.com/office/word/2015/wordml/symex" xmlns:wpg="http://schemas.microsoft.com/office/word/2010/wordprocessingGroup" xmlns:wpi="http://schemas.microsoft.com/office/word/2010/wordprocessingInk" xmlns:wne="http://schemas.microsoft.com/office/word/2006/wordml" xmlns:wps="http://schemas.microsoft.com/office/word/2010/wordprocessingShape" mc:Ignorable="w14 w15 w16se w16cid wp14">
   <w:body>
     <w:p>
+      <w:r>
+        <w:t>{description</w:t>
+      </w:r>
       <w:bookmarkStart w:id="0" w:name="_GoBack"/>
       <w:bookmarkEnd w:id="0"/>
+      <w:r>
+        <w:t>}</w:t>
+      </w:r>
     </w:p>
     <w:sectPr>
       <w:pgSz w:w="12240" w:h="15840"/>

</xml_diff>

<commit_message>
Modify letter generation script to include professor's city.
</commit_message>
<xml_diff>
--- a/letterOfRecGenerator/routes/uploads/input.docx
+++ b/letterOfRecGenerator/routes/uploads/input.docx
@@ -288,6 +288,14 @@
         </w:rPr>
         <w:t>{address1}</w:t>
       </w:r>
+      <w:r>
+        <w:rPr>
+          <w:rFonts w:ascii="Times" w:hAnsi="Times" w:cs="Times"/>
+          <w:sz w:val="20"/>
+          <w:szCs w:val="20"/>
+        </w:rPr>
+        <w:t>{address2}</w:t>
+      </w:r>
     </w:p>
     <w:p>
       <w:pPr>
@@ -306,33 +314,15 @@
           <w:sz w:val="20"/>
           <w:szCs w:val="20"/>
         </w:rPr>
-        <w:t>{address</w:t>
-      </w:r>
-      <w:proofErr w:type="gramStart"/>
-      <w:r>
-        <w:rPr>
-          <w:rFonts w:ascii="Times" w:hAnsi="Times" w:cs="Times"/>
-          <w:sz w:val="20"/>
-          <w:szCs w:val="20"/>
-        </w:rPr>
-        <w:t>2}</w:t>
-      </w:r>
-      <w:r>
-        <w:rPr>
-          <w:rFonts w:ascii="Times" w:hAnsi="Times" w:cs="Times"/>
-          <w:sz w:val="20"/>
-          <w:szCs w:val="20"/>
-        </w:rPr>
-        <w:t>{</w:t>
-      </w:r>
-      <w:proofErr w:type="gramEnd"/>
-      <w:r>
-        <w:rPr>
-          <w:rFonts w:ascii="Times" w:hAnsi="Times" w:cs="Times"/>
-          <w:sz w:val="20"/>
-          <w:szCs w:val="20"/>
-        </w:rPr>
-        <w:t>state}, {</w:t>
+        <w:t xml:space="preserve">{city}, </w:t>
+      </w:r>
+      <w:r>
+        <w:rPr>
+          <w:rFonts w:ascii="Times" w:hAnsi="Times" w:cs="Times"/>
+          <w:sz w:val="20"/>
+          <w:szCs w:val="20"/>
+        </w:rPr>
+        <w:t>{state}, {</w:t>
       </w:r>
       <w:proofErr w:type="spellStart"/>
       <w:r>
@@ -539,7 +529,7 @@
                       <a:effectLst/>
                       <a:extLst>
                         <a:ext uri="{C572A759-6A51-4108-AA02-DFA0A04FC94B}">
-                          <ma14:wrappingTextBoxFlag xmlns:o="urn:schemas-microsoft-com:office:office" xmlns:v="urn:schemas-microsoft-com:vml" xmlns:w10="urn:schemas-microsoft-com:office:word" xmlns:w="http://schemas.openxmlformats.org/wordprocessingml/2006/main" xmlns:ma14="http://schemas.microsoft.com/office/mac/drawingml/2011/main" xmlns=""/>
+                          <ma14:wrappingTextBoxFlag xmlns="" xmlns:ma14="http://schemas.microsoft.com/office/mac/drawingml/2011/main" xmlns:w="http://schemas.openxmlformats.org/wordprocessingml/2006/main" xmlns:w10="urn:schemas-microsoft-com:office:word" xmlns:v="urn:schemas-microsoft-com:vml" xmlns:o="urn:schemas-microsoft-com:office:office"/>
                         </a:ext>
                       </a:extLst>
                     </wps:spPr>
@@ -580,7 +570,7 @@
                               <w:sz w:val="17"/>
                               <w:szCs w:val="15"/>
                             </w:rPr>
-                            <w:t>{address1}</w:t>
+                            <w:t>{address1}{address2}</w:t>
                           </w:r>
                           <w:r>
                             <w:rPr>
@@ -589,7 +579,7 @@
                               <w:sz w:val="17"/>
                               <w:szCs w:val="15"/>
                             </w:rPr>
-                            <w:t xml:space="preserve">, </w:t>
+                            <w:t xml:space="preserve">, {city}, {state}, </w:t>
                           </w:r>
                           <w:r>
                             <w:rPr>
@@ -598,8 +588,9 @@
                               <w:sz w:val="17"/>
                               <w:szCs w:val="15"/>
                             </w:rPr>
-                            <w:t>{address2}</w:t>
-                          </w:r>
+                            <w:t>{</w:t>
+                          </w:r>
+                          <w:proofErr w:type="spellStart"/>
                           <w:r>
                             <w:rPr>
                               <w:rFonts w:ascii="Times New Roman" w:hAnsi="Times New Roman" w:cs="Adobe Caslon Pro"/>
@@ -607,8 +598,9 @@
                               <w:sz w:val="17"/>
                               <w:szCs w:val="15"/>
                             </w:rPr>
-                            <w:t xml:space="preserve"> </w:t>
-                          </w:r>
+                            <w:t>postalcode</w:t>
+                          </w:r>
+                          <w:proofErr w:type="spellEnd"/>
                           <w:r>
                             <w:rPr>
                               <w:rFonts w:ascii="Times New Roman" w:hAnsi="Times New Roman" w:cs="Adobe Caslon Pro"/>
@@ -616,9 +608,8 @@
                               <w:sz w:val="17"/>
                               <w:szCs w:val="15"/>
                             </w:rPr>
-                            <w:t>{</w:t>
-                          </w:r>
-                          <w:proofErr w:type="gramStart"/>
+                            <w:t>}</w:t>
+                          </w:r>
                           <w:r>
                             <w:rPr>
                               <w:rFonts w:ascii="Times New Roman" w:hAnsi="Times New Roman" w:cs="Adobe Caslon Pro"/>
@@ -626,26 +617,7 @@
                               <w:sz w:val="17"/>
                               <w:szCs w:val="15"/>
                             </w:rPr>
-                            <w:t>zip}</w:t>
-                          </w:r>
-                          <w:r>
-                            <w:rPr>
-                              <w:rFonts w:ascii="Times New Roman" w:hAnsi="Times New Roman" w:cs="Adobe Caslon Pro"/>
-                              <w:color w:val="000000"/>
-                              <w:sz w:val="17"/>
-                              <w:szCs w:val="15"/>
-                            </w:rPr>
-                            <w:t xml:space="preserve">  •</w:t>
-                          </w:r>
-                          <w:proofErr w:type="gramEnd"/>
-                          <w:r>
-                            <w:rPr>
-                              <w:rFonts w:ascii="Times New Roman" w:hAnsi="Times New Roman" w:cs="Adobe Caslon Pro"/>
-                              <w:color w:val="000000"/>
-                              <w:sz w:val="17"/>
-                              <w:szCs w:val="15"/>
-                            </w:rPr>
-                            <w:t xml:space="preserve">  Tel: </w:t>
+                            <w:t xml:space="preserve">  •  Tel: </w:t>
                           </w:r>
                           <w:r>
                             <w:rPr>
@@ -750,7 +722,7 @@
                         <w:sz w:val="17"/>
                         <w:szCs w:val="15"/>
                       </w:rPr>
-                      <w:t>{address1}</w:t>
+                      <w:t>{address1}{address2}</w:t>
                     </w:r>
                     <w:r>
                       <w:rPr>
@@ -759,7 +731,7 @@
                         <w:sz w:val="17"/>
                         <w:szCs w:val="15"/>
                       </w:rPr>
-                      <w:t xml:space="preserve">, </w:t>
+                      <w:t xml:space="preserve">, {city}, {state}, </w:t>
                     </w:r>
                     <w:r>
                       <w:rPr>
@@ -768,8 +740,9 @@
                         <w:sz w:val="17"/>
                         <w:szCs w:val="15"/>
                       </w:rPr>
-                      <w:t>{address2}</w:t>
-                    </w:r>
+                      <w:t>{</w:t>
+                    </w:r>
+                    <w:proofErr w:type="spellStart"/>
                     <w:r>
                       <w:rPr>
                         <w:rFonts w:ascii="Times New Roman" w:hAnsi="Times New Roman" w:cs="Adobe Caslon Pro"/>
@@ -777,8 +750,9 @@
                         <w:sz w:val="17"/>
                         <w:szCs w:val="15"/>
                       </w:rPr>
-                      <w:t xml:space="preserve"> </w:t>
-                    </w:r>
+                      <w:t>postalcode</w:t>
+                    </w:r>
+                    <w:proofErr w:type="spellEnd"/>
                     <w:r>
                       <w:rPr>
                         <w:rFonts w:ascii="Times New Roman" w:hAnsi="Times New Roman" w:cs="Adobe Caslon Pro"/>
@@ -786,9 +760,8 @@
                         <w:sz w:val="17"/>
                         <w:szCs w:val="15"/>
                       </w:rPr>
-                      <w:t>{</w:t>
-                    </w:r>
-                    <w:proofErr w:type="gramStart"/>
+                      <w:t>}</w:t>
+                    </w:r>
                     <w:r>
                       <w:rPr>
                         <w:rFonts w:ascii="Times New Roman" w:hAnsi="Times New Roman" w:cs="Adobe Caslon Pro"/>
@@ -796,26 +769,7 @@
                         <w:sz w:val="17"/>
                         <w:szCs w:val="15"/>
                       </w:rPr>
-                      <w:t>zip}</w:t>
-                    </w:r>
-                    <w:r>
-                      <w:rPr>
-                        <w:rFonts w:ascii="Times New Roman" w:hAnsi="Times New Roman" w:cs="Adobe Caslon Pro"/>
-                        <w:color w:val="000000"/>
-                        <w:sz w:val="17"/>
-                        <w:szCs w:val="15"/>
-                      </w:rPr>
-                      <w:t xml:space="preserve">  •</w:t>
-                    </w:r>
-                    <w:proofErr w:type="gramEnd"/>
-                    <w:r>
-                      <w:rPr>
-                        <w:rFonts w:ascii="Times New Roman" w:hAnsi="Times New Roman" w:cs="Adobe Caslon Pro"/>
-                        <w:color w:val="000000"/>
-                        <w:sz w:val="17"/>
-                        <w:szCs w:val="15"/>
-                      </w:rPr>
-                      <w:t xml:space="preserve">  Tel: </w:t>
+                      <w:t xml:space="preserve">  •  Tel: </w:t>
                     </w:r>
                     <w:r>
                       <w:rPr>
@@ -994,7 +948,7 @@
                       <a:effectLst/>
                       <a:extLst>
                         <a:ext uri="{C572A759-6A51-4108-AA02-DFA0A04FC94B}">
-                          <ma14:wrappingTextBoxFlag xmlns:o="urn:schemas-microsoft-com:office:office" xmlns:v="urn:schemas-microsoft-com:vml" xmlns:w10="urn:schemas-microsoft-com:office:word" xmlns:w="http://schemas.openxmlformats.org/wordprocessingml/2006/main" xmlns:ma14="http://schemas.microsoft.com/office/mac/drawingml/2011/main" xmlns=""/>
+                          <ma14:wrappingTextBoxFlag xmlns="" xmlns:ma14="http://schemas.microsoft.com/office/mac/drawingml/2011/main" xmlns:w="http://schemas.openxmlformats.org/wordprocessingml/2006/main" xmlns:w10="urn:schemas-microsoft-com:office:word" xmlns:v="urn:schemas-microsoft-com:vml" xmlns:o="urn:schemas-microsoft-com:office:office"/>
                         </a:ext>
                       </a:extLst>
                     </wps:spPr>

</xml_diff>